<commit_message>
Added physics and UI stuff - added Slider - added capsule-plane and circle-plane collision - added inertia calculation for stadium collision - fixed a bunch o bugs - found a bunch o bugs
</commit_message>
<xml_diff>
--- a/Physics todo.docx
+++ b/Physics todo.docx
@@ -45,6 +45,9 @@
       <w:r>
         <w:t xml:space="preserve"> shape</w:t>
       </w:r>
+      <w:r>
+        <w:t xml:space="preserve"> </w:t>
+      </w:r>
     </w:p>
     <w:p>
       <w:pPr>
@@ -55,22 +58,7 @@
         </w:numPr>
       </w:pPr>
       <w:r>
-        <w:t>Stop circles from being ‘</w:t>
-      </w:r>
-      <w:r>
-        <w:t>magnetised</w:t>
-      </w:r>
-      <w:r>
-        <w:t xml:space="preserve">’ to </w:t>
-      </w:r>
-      <w:r>
-        <w:t>the end</w:t>
-      </w:r>
-      <w:r>
-        <w:t xml:space="preserve"> of lines</w:t>
-      </w:r>
-      <w:r>
-        <w:t xml:space="preserve"> (inverted collision normal?) </w:t>
+        <w:t>Check if inversetransformpoint actually works</w:t>
       </w:r>
     </w:p>
     <w:p>
@@ -82,7 +70,7 @@
         </w:numPr>
       </w:pPr>
       <w:r>
-        <w:t>Make a triangle renderer</w:t>
+        <w:t>Make slider automatically scale text and have a label</w:t>
       </w:r>
     </w:p>
     <w:p>
@@ -94,7 +82,7 @@
         </w:numPr>
       </w:pPr>
       <w:r>
-        <w:t>Make the text renderer have a build option, where it does not update the VBO every frame, it just draws the triangle array</w:t>
+        <w:t>Made toggle exist</w:t>
       </w:r>
     </w:p>
     <w:p>
@@ -106,16 +94,198 @@
         </w:numPr>
       </w:pPr>
       <w:r>
-        <w:t xml:space="preserve">Fix the text renderer colour problem: text lines are all </w:t>
-      </w:r>
-      <w:r>
-        <w:t>rendered</w:t>
-      </w:r>
-      <w:r>
-        <w:t xml:space="preserve"> at the same time, meaning the colour uniform doesn’t change between text lines</w:t>
-      </w:r>
-    </w:p>
-    <w:p/>
+        <w:t>Fix the polygon aabb</w:t>
+      </w:r>
+      <w:r>
+        <w:t>, it aint global</w:t>
+      </w:r>
+      <w:r>
+        <w:t xml:space="preserve"> rn</w:t>
+      </w:r>
+    </w:p>
+    <w:p>
+      <w:pPr>
+        <w:pStyle w:val="ListParagraph"/>
+        <w:numPr>
+          <w:ilvl w:val="0"/>
+          <w:numId w:val="1"/>
+        </w:numPr>
+      </w:pPr>
+      <w:r>
+        <w:t>Make ui prettier</w:t>
+      </w:r>
+      <w:r>
+        <w:t xml:space="preserve"> </w:t>
+      </w:r>
+    </w:p>
+    <w:p>
+      <w:pPr>
+        <w:pStyle w:val="ListParagraph"/>
+        <w:numPr>
+          <w:ilvl w:val="1"/>
+          <w:numId w:val="1"/>
+        </w:numPr>
+      </w:pPr>
+      <w:r>
+        <w:t>change font</w:t>
+      </w:r>
+    </w:p>
+    <w:p>
+      <w:pPr>
+        <w:pStyle w:val="ListParagraph"/>
+        <w:numPr>
+          <w:ilvl w:val="1"/>
+          <w:numId w:val="1"/>
+        </w:numPr>
+      </w:pPr>
+      <w:r>
+        <w:t xml:space="preserve">change </w:t>
+      </w:r>
+      <w:r>
+        <w:t xml:space="preserve">colours </w:t>
+      </w:r>
+    </w:p>
+    <w:p>
+      <w:pPr>
+        <w:pStyle w:val="ListParagraph"/>
+        <w:numPr>
+          <w:ilvl w:val="1"/>
+          <w:numId w:val="1"/>
+        </w:numPr>
+      </w:pPr>
+      <w:r>
+        <w:t>add lines around the edge</w:t>
+      </w:r>
+    </w:p>
+    <w:p>
+      <w:pPr>
+        <w:pStyle w:val="ListParagraph"/>
+        <w:numPr>
+          <w:ilvl w:val="1"/>
+          <w:numId w:val="1"/>
+        </w:numPr>
+      </w:pPr>
+      <w:r>
+        <w:t>make it a collapsible window</w:t>
+      </w:r>
+    </w:p>
+    <w:p>
+      <w:pPr>
+        <w:pStyle w:val="ListParagraph"/>
+        <w:numPr>
+          <w:ilvl w:val="0"/>
+          <w:numId w:val="1"/>
+        </w:numPr>
+      </w:pPr>
+      <w:r>
+        <w:t>Make slider have decimal points</w:t>
+      </w:r>
+    </w:p>
+    <w:p>
+      <w:pPr>
+        <w:pStyle w:val="ListParagraph"/>
+        <w:numPr>
+          <w:ilvl w:val="0"/>
+          <w:numId w:val="1"/>
+        </w:numPr>
+      </w:pPr>
+      <w:r>
+        <w:t>Add UI for:</w:t>
+      </w:r>
+    </w:p>
+    <w:p>
+      <w:pPr>
+        <w:pStyle w:val="ListParagraph"/>
+        <w:numPr>
+          <w:ilvl w:val="1"/>
+          <w:numId w:val="1"/>
+        </w:numPr>
+      </w:pPr>
+      <w:r>
+        <w:t>Uncapping framerate for speedy physics</w:t>
+      </w:r>
+    </w:p>
+    <w:p>
+      <w:pPr>
+        <w:pStyle w:val="ListParagraph"/>
+        <w:numPr>
+          <w:ilvl w:val="1"/>
+          <w:numId w:val="1"/>
+        </w:numPr>
+      </w:pPr>
+      <w:r>
+        <w:t>Modifying</w:t>
+      </w:r>
+      <w:r>
+        <w:t xml:space="preserve"> amount of points on pol</w:t>
+      </w:r>
+      <w:r>
+        <w:t>ygon</w:t>
+      </w:r>
+    </w:p>
+    <w:p>
+      <w:pPr>
+        <w:pStyle w:val="ListParagraph"/>
+        <w:numPr>
+          <w:ilvl w:val="1"/>
+          <w:numId w:val="1"/>
+        </w:numPr>
+      </w:pPr>
+      <w:r>
+        <w:t>Changing launch forc</w:t>
+      </w:r>
+      <w:r>
+        <w:t>e</w:t>
+      </w:r>
+    </w:p>
+    <w:p>
+      <w:pPr>
+        <w:pStyle w:val="ListParagraph"/>
+        <w:numPr>
+          <w:ilvl w:val="0"/>
+          <w:numId w:val="1"/>
+        </w:numPr>
+      </w:pPr>
+      <w:r>
+        <w:t>Think about adding texture</w:t>
+      </w:r>
+      <w:r>
+        <w:t xml:space="preserve">d quads </w:t>
+      </w:r>
+      <w:r>
+        <w:t>(for icons)</w:t>
+      </w:r>
+    </w:p>
+    <w:p>
+      <w:pPr>
+        <w:pStyle w:val="ListParagraph"/>
+        <w:numPr>
+          <w:ilvl w:val="0"/>
+          <w:numId w:val="1"/>
+        </w:numPr>
+      </w:pPr>
+      <w:r>
+        <w:t>Think about allowing transparency for triangle rendering</w:t>
+      </w:r>
+      <w:r>
+        <w:t xml:space="preserve"> (would require a different shader)</w:t>
+      </w:r>
+    </w:p>
+    <w:p>
+      <w:pPr>
+        <w:pStyle w:val="ListParagraph"/>
+        <w:numPr>
+          <w:ilvl w:val="0"/>
+          <w:numId w:val="1"/>
+        </w:numPr>
+      </w:pPr>
+      <w:r>
+        <w:t>Add quadtrees</w:t>
+      </w:r>
+      <w:r>
+        <w:t xml:space="preserve"> maybe?</w:t>
+      </w:r>
+    </w:p>
     <w:p>
       <w:r>
         <w:t>Links to look at:</w:t>
@@ -200,7 +370,7 @@
         <w:rFonts w:ascii="Calibri" w:eastAsiaTheme="minorEastAsia" w:hAnsi="Calibri" w:cs="Calibri" w:hint="default"/>
       </w:rPr>
     </w:lvl>
-    <w:lvl w:ilvl="1" w:tplc="08090003" w:tentative="1">
+    <w:lvl w:ilvl="1" w:tplc="08090003">
       <w:start w:val="1"/>
       <w:numFmt w:val="bullet"/>
       <w:lvlText w:val="o"/>

</xml_diff>

<commit_message>
Added collision rotation -added pause, step, and fast forward buttons -changed button style - forgot to set bounce back from 0, fix that!
</commit_message>
<xml_diff>
--- a/Physics todo.docx
+++ b/Physics todo.docx
@@ -4,7 +4,15 @@
   <w:body>
     <w:p>
       <w:r>
-        <w:t>Physics todo:</w:t>
+        <w:t xml:space="preserve">Physics </w:t>
+      </w:r>
+      <w:proofErr w:type="spellStart"/>
+      <w:r>
+        <w:t>todo</w:t>
+      </w:r>
+      <w:proofErr w:type="spellEnd"/>
+      <w:r>
+        <w:t>:</w:t>
       </w:r>
     </w:p>
     <w:p>
@@ -30,6 +38,18 @@
       <w:r>
         <w:t>Add polygon shape collision</w:t>
       </w:r>
+      <w:r>
+        <w:t xml:space="preserve"> (GJK)</w:t>
+      </w:r>
+    </w:p>
+    <w:p>
+      <w:pPr>
+        <w:pStyle w:val="ListParagraph"/>
+        <w:numPr>
+          <w:ilvl w:val="0"/>
+          <w:numId w:val="1"/>
+        </w:numPr>
+      </w:pPr>
     </w:p>
     <w:p>
       <w:pPr>
@@ -58,7 +78,27 @@
         </w:numPr>
       </w:pPr>
       <w:r>
-        <w:t>Check if inversetransformpoint actually works</w:t>
+        <w:t>Add button to pause and iterate through</w:t>
+      </w:r>
+    </w:p>
+    <w:p>
+      <w:pPr>
+        <w:pStyle w:val="ListParagraph"/>
+        <w:numPr>
+          <w:ilvl w:val="0"/>
+          <w:numId w:val="1"/>
+        </w:numPr>
+      </w:pPr>
+      <w:r>
+        <w:t xml:space="preserve">Check if </w:t>
+      </w:r>
+      <w:proofErr w:type="spellStart"/>
+      <w:r>
+        <w:t>inversetransformpoint</w:t>
+      </w:r>
+      <w:proofErr w:type="spellEnd"/>
+      <w:r>
+        <w:t xml:space="preserve"> actually works</w:t>
       </w:r>
     </w:p>
     <w:p>
@@ -106,29 +146,55 @@
         </w:numPr>
       </w:pPr>
       <w:r>
-        <w:t>Fix the polygon aabb</w:t>
-      </w:r>
-      <w:r>
-        <w:t>, it aint global</w:t>
-      </w:r>
-      <w:r>
-        <w:t xml:space="preserve"> rn</w:t>
-      </w:r>
-    </w:p>
-    <w:p>
-      <w:pPr>
-        <w:pStyle w:val="ListParagraph"/>
-        <w:numPr>
-          <w:ilvl w:val="0"/>
-          <w:numId w:val="1"/>
-        </w:numPr>
-      </w:pPr>
-      <w:r>
-        <w:t>Make ui prettier</w:t>
+        <w:t xml:space="preserve">Fix the polygon </w:t>
+      </w:r>
+      <w:proofErr w:type="spellStart"/>
+      <w:r>
+        <w:t>aabb</w:t>
+      </w:r>
+      <w:proofErr w:type="spellEnd"/>
+      <w:r>
+        <w:t xml:space="preserve">, it </w:t>
+      </w:r>
+      <w:proofErr w:type="spellStart"/>
+      <w:r>
+        <w:t>aint</w:t>
+      </w:r>
+      <w:proofErr w:type="spellEnd"/>
+      <w:r>
+        <w:t xml:space="preserve"> global</w:t>
       </w:r>
       <w:r>
         <w:t xml:space="preserve"> </w:t>
       </w:r>
+      <w:proofErr w:type="spellStart"/>
+      <w:r>
+        <w:t>rn</w:t>
+      </w:r>
+      <w:proofErr w:type="spellEnd"/>
+    </w:p>
+    <w:p>
+      <w:pPr>
+        <w:pStyle w:val="ListParagraph"/>
+        <w:numPr>
+          <w:ilvl w:val="0"/>
+          <w:numId w:val="1"/>
+        </w:numPr>
+      </w:pPr>
+      <w:r>
+        <w:t xml:space="preserve">Make </w:t>
+      </w:r>
+      <w:proofErr w:type="spellStart"/>
+      <w:r>
+        <w:t>ui</w:t>
+      </w:r>
+      <w:proofErr w:type="spellEnd"/>
+      <w:r>
+        <w:t xml:space="preserve"> prettier</w:t>
+      </w:r>
+      <w:r>
+        <w:t xml:space="preserve"> </w:t>
+      </w:r>
     </w:p>
     <w:p>
       <w:pPr>
@@ -203,18 +269,6 @@
       </w:pPr>
       <w:r>
         <w:t>Add UI for:</w:t>
-      </w:r>
-    </w:p>
-    <w:p>
-      <w:pPr>
-        <w:pStyle w:val="ListParagraph"/>
-        <w:numPr>
-          <w:ilvl w:val="1"/>
-          <w:numId w:val="1"/>
-        </w:numPr>
-      </w:pPr>
-      <w:r>
-        <w:t>Uncapping framerate for speedy physics</w:t>
       </w:r>
     </w:p>
     <w:p>

</xml_diff>

<commit_message>
orginised code slightly better
- put shapes, transform and collide functions on their own file
- made collisionManager mostly independant from physicsProgram.
- fixed inverse transform point (was bugged)
- changed how UI is organised
- temporarily disabled friction (is buggy)
</commit_message>
<xml_diff>
--- a/Physics todo.docx
+++ b/Physics todo.docx
@@ -4,7 +4,15 @@
   <w:body>
     <w:p>
       <w:r>
-        <w:t>Physics todo:</w:t>
+        <w:t xml:space="preserve">Physics </w:t>
+      </w:r>
+      <w:proofErr w:type="spellStart"/>
+      <w:r>
+        <w:t>todo</w:t>
+      </w:r>
+      <w:proofErr w:type="spellEnd"/>
+      <w:r>
+        <w:t>:</w:t>
       </w:r>
     </w:p>
     <w:p>
@@ -28,6 +36,26 @@
         </w:numPr>
       </w:pPr>
       <w:r>
+        <w:t xml:space="preserve">Make modifying radius while creating shape actually modify the shape </w:t>
+      </w:r>
+      <w:proofErr w:type="spellStart"/>
+      <w:r>
+        <w:t>radius</w:t>
+      </w:r>
+      <w:r>
+        <w:t>d</w:t>
+      </w:r>
+      <w:proofErr w:type="spellEnd"/>
+    </w:p>
+    <w:p>
+      <w:pPr>
+        <w:pStyle w:val="ListParagraph"/>
+        <w:numPr>
+          <w:ilvl w:val="0"/>
+          <w:numId w:val="1"/>
+        </w:numPr>
+      </w:pPr>
+      <w:r>
         <w:t>Add polygon shape collision</w:t>
       </w:r>
       <w:r>
@@ -73,14 +101,129 @@
         </w:numPr>
       </w:pPr>
       <w:r>
-        <w:t xml:space="preserve">separate EvaluateCollision into multiple functions ( </w:t>
-      </w:r>
-      <w:r>
-        <w:t>CircleCircle(), CirclePolygon()</w:t>
+        <w:t>Add PointCast for polygon</w:t>
+      </w:r>
+      <w:r>
+        <w:t xml:space="preserve"> shape</w:t>
       </w:r>
       <w:r>
         <w:t xml:space="preserve"> </w:t>
       </w:r>
+    </w:p>
+    <w:p>
+      <w:pPr>
+        <w:pStyle w:val="ListParagraph"/>
+        <w:numPr>
+          <w:ilvl w:val="0"/>
+          <w:numId w:val="1"/>
+        </w:numPr>
+      </w:pPr>
+      <w:r>
+        <w:t>Make scrolling when creating polygon add polygon points</w:t>
+      </w:r>
+    </w:p>
+    <w:p>
+      <w:pPr>
+        <w:pStyle w:val="ListParagraph"/>
+        <w:numPr>
+          <w:ilvl w:val="0"/>
+          <w:numId w:val="1"/>
+        </w:numPr>
+      </w:pPr>
+      <w:r>
+        <w:t>Add button to pause and iterate through</w:t>
+      </w:r>
+    </w:p>
+    <w:p>
+      <w:pPr>
+        <w:pStyle w:val="ListParagraph"/>
+        <w:numPr>
+          <w:ilvl w:val="0"/>
+          <w:numId w:val="1"/>
+        </w:numPr>
+      </w:pPr>
+      <w:r>
+        <w:t xml:space="preserve">Check if </w:t>
+      </w:r>
+      <w:proofErr w:type="spellStart"/>
+      <w:r>
+        <w:t>inversetransformpoint</w:t>
+      </w:r>
+      <w:proofErr w:type="spellEnd"/>
+      <w:r>
+        <w:t xml:space="preserve"> actually works</w:t>
+      </w:r>
+    </w:p>
+    <w:p>
+      <w:pPr>
+        <w:pStyle w:val="ListParagraph"/>
+        <w:numPr>
+          <w:ilvl w:val="0"/>
+          <w:numId w:val="1"/>
+        </w:numPr>
+      </w:pPr>
+      <w:r>
+        <w:t>Make plane-polygon collision check if the two largest negative penetrations are flat enough to the object to be counted as 2 collision points</w:t>
+      </w:r>
+    </w:p>
+    <w:p>
+      <w:pPr>
+        <w:pStyle w:val="ListParagraph"/>
+        <w:numPr>
+          <w:ilvl w:val="0"/>
+          <w:numId w:val="1"/>
+        </w:numPr>
+      </w:pPr>
+      <w:r>
+        <w:t>Make slider automatically scale text and have a label</w:t>
+      </w:r>
+    </w:p>
+    <w:p>
+      <w:pPr>
+        <w:pStyle w:val="ListParagraph"/>
+        <w:numPr>
+          <w:ilvl w:val="0"/>
+          <w:numId w:val="1"/>
+        </w:numPr>
+      </w:pPr>
+      <w:r>
+        <w:t>Made toggle exist</w:t>
+      </w:r>
+    </w:p>
+    <w:p>
+      <w:pPr>
+        <w:pStyle w:val="ListParagraph"/>
+        <w:numPr>
+          <w:ilvl w:val="0"/>
+          <w:numId w:val="1"/>
+        </w:numPr>
+      </w:pPr>
+      <w:r>
+        <w:t>Make right click create shape</w:t>
+      </w:r>
+      <w:r>
+        <w:t xml:space="preserve"> </w:t>
+      </w:r>
+      <w:r>
+        <w:t xml:space="preserve"> and left click use a tool on shape (</w:t>
+      </w:r>
+      <w:proofErr w:type="spellStart"/>
+      <w:r>
+        <w:t>e.g</w:t>
+      </w:r>
+      <w:proofErr w:type="spellEnd"/>
+      <w:r>
+        <w:t xml:space="preserve"> Grab, launch,</w:t>
+      </w:r>
+      <w:r>
+        <w:t xml:space="preserve"> freeze</w:t>
+      </w:r>
+      <w:r>
+        <w:t>, rotate</w:t>
+      </w:r>
+      <w:r>
+        <w:t>, delete</w:t>
+      </w:r>
       <w:r>
         <w:t>)</w:t>
       </w:r>
@@ -94,112 +237,25 @@
         </w:numPr>
       </w:pPr>
       <w:r>
-        <w:t>Add PointCast for polygon</w:t>
-      </w:r>
-      <w:r>
-        <w:t xml:space="preserve"> shape</w:t>
-      </w:r>
-      <w:r>
-        <w:t xml:space="preserve"> </w:t>
-      </w:r>
-    </w:p>
-    <w:p>
-      <w:pPr>
-        <w:pStyle w:val="ListParagraph"/>
-        <w:numPr>
-          <w:ilvl w:val="0"/>
-          <w:numId w:val="1"/>
-        </w:numPr>
-      </w:pPr>
-      <w:r>
-        <w:t>Add button to pause and iterate through</w:t>
-      </w:r>
-    </w:p>
-    <w:p>
-      <w:pPr>
-        <w:pStyle w:val="ListParagraph"/>
-        <w:numPr>
-          <w:ilvl w:val="0"/>
-          <w:numId w:val="1"/>
-        </w:numPr>
-      </w:pPr>
-      <w:r>
-        <w:t>Check if inversetransformpoint actually works</w:t>
-      </w:r>
-    </w:p>
-    <w:p>
-      <w:pPr>
-        <w:pStyle w:val="ListParagraph"/>
-        <w:numPr>
-          <w:ilvl w:val="0"/>
-          <w:numId w:val="1"/>
-        </w:numPr>
-      </w:pPr>
-      <w:r>
-        <w:t>Fix radius slider, is broken right now</w:t>
-      </w:r>
-    </w:p>
-    <w:p>
-      <w:pPr>
-        <w:pStyle w:val="ListParagraph"/>
-        <w:numPr>
-          <w:ilvl w:val="0"/>
-          <w:numId w:val="1"/>
-        </w:numPr>
-      </w:pPr>
-      <w:r>
-        <w:t>Make plane-polygon collision check if the two largest negative penetrations are flat enough to the object to be counted as 2 collision points</w:t>
-      </w:r>
-    </w:p>
-    <w:p>
-      <w:pPr>
-        <w:pStyle w:val="ListParagraph"/>
-        <w:numPr>
-          <w:ilvl w:val="0"/>
-          <w:numId w:val="1"/>
-        </w:numPr>
-      </w:pPr>
-      <w:r>
-        <w:t>Make slider automatically scale text and have a label</w:t>
-      </w:r>
-    </w:p>
-    <w:p>
-      <w:pPr>
-        <w:pStyle w:val="ListParagraph"/>
-        <w:numPr>
-          <w:ilvl w:val="0"/>
-          <w:numId w:val="1"/>
-        </w:numPr>
-      </w:pPr>
-      <w:r>
-        <w:t>Made toggle exist</w:t>
-      </w:r>
-    </w:p>
-    <w:p>
-      <w:pPr>
-        <w:pStyle w:val="ListParagraph"/>
-        <w:numPr>
-          <w:ilvl w:val="0"/>
-          <w:numId w:val="1"/>
-        </w:numPr>
-      </w:pPr>
-      <w:r>
-        <w:t>Make step step forward the velocity, then step forward the collision</w:t>
-      </w:r>
-    </w:p>
-    <w:p>
-      <w:pPr>
-        <w:pStyle w:val="ListParagraph"/>
-        <w:numPr>
-          <w:ilvl w:val="0"/>
-          <w:numId w:val="1"/>
-        </w:numPr>
-      </w:pPr>
-      <w:r>
-        <w:t>Make ui prettier</w:t>
-      </w:r>
-      <w:r>
-        <w:t xml:space="preserve"> </w:t>
+        <w:t xml:space="preserve">Make tool buttons have </w:t>
+      </w:r>
+      <w:r>
+        <w:t xml:space="preserve">blue </w:t>
+      </w:r>
+      <w:r>
+        <w:t>outline and shape creators have green outlines, and put them on different rows</w:t>
+      </w:r>
+    </w:p>
+    <w:p>
+      <w:pPr>
+        <w:pStyle w:val="ListParagraph"/>
+        <w:numPr>
+          <w:ilvl w:val="0"/>
+          <w:numId w:val="1"/>
+        </w:numPr>
+      </w:pPr>
+      <w:r>
+        <w:t>Add UI for:</w:t>
       </w:r>
     </w:p>
     <w:p>
@@ -211,7 +267,13 @@
         </w:numPr>
       </w:pPr>
       <w:r>
-        <w:t>change font</w:t>
+        <w:t>Modifying</w:t>
+      </w:r>
+      <w:r>
+        <w:t xml:space="preserve"> amount of points on pol</w:t>
+      </w:r>
+      <w:r>
+        <w:t>ygon</w:t>
       </w:r>
     </w:p>
     <w:p>
@@ -223,10 +285,10 @@
         </w:numPr>
       </w:pPr>
       <w:r>
-        <w:t xml:space="preserve">change </w:t>
-      </w:r>
-      <w:r>
-        <w:t xml:space="preserve">colours </w:t>
+        <w:t>Changing launch forc</w:t>
+      </w:r>
+      <w:r>
+        <w:t>e</w:t>
       </w:r>
     </w:p>
     <w:p>
@@ -238,75 +300,6 @@
         </w:numPr>
       </w:pPr>
       <w:r>
-        <w:t>add lines around the edge</w:t>
-      </w:r>
-    </w:p>
-    <w:p>
-      <w:pPr>
-        <w:pStyle w:val="ListParagraph"/>
-        <w:numPr>
-          <w:ilvl w:val="1"/>
-          <w:numId w:val="1"/>
-        </w:numPr>
-      </w:pPr>
-      <w:r>
-        <w:t>make it a collapsible window</w:t>
-      </w:r>
-    </w:p>
-    <w:p>
-      <w:pPr>
-        <w:pStyle w:val="ListParagraph"/>
-        <w:numPr>
-          <w:ilvl w:val="0"/>
-          <w:numId w:val="1"/>
-        </w:numPr>
-      </w:pPr>
-      <w:r>
-        <w:t>Add UI for:</w:t>
-      </w:r>
-    </w:p>
-    <w:p>
-      <w:pPr>
-        <w:pStyle w:val="ListParagraph"/>
-        <w:numPr>
-          <w:ilvl w:val="1"/>
-          <w:numId w:val="1"/>
-        </w:numPr>
-      </w:pPr>
-      <w:r>
-        <w:t>Modifying</w:t>
-      </w:r>
-      <w:r>
-        <w:t xml:space="preserve"> amount of points on pol</w:t>
-      </w:r>
-      <w:r>
-        <w:t>ygon</w:t>
-      </w:r>
-    </w:p>
-    <w:p>
-      <w:pPr>
-        <w:pStyle w:val="ListParagraph"/>
-        <w:numPr>
-          <w:ilvl w:val="1"/>
-          <w:numId w:val="1"/>
-        </w:numPr>
-      </w:pPr>
-      <w:r>
-        <w:t>Changing launch forc</w:t>
-      </w:r>
-      <w:r>
-        <w:t>e</w:t>
-      </w:r>
-    </w:p>
-    <w:p>
-      <w:pPr>
-        <w:pStyle w:val="ListParagraph"/>
-        <w:numPr>
-          <w:ilvl w:val="1"/>
-          <w:numId w:val="1"/>
-        </w:numPr>
-      </w:pPr>
-      <w:r>
         <w:t>Make object static toggle</w:t>
       </w:r>
     </w:p>
@@ -364,12 +357,22 @@
       </w:r>
     </w:p>
     <w:p>
+      <w:hyperlink r:id="rId5" w:history="1">
+        <w:r>
+          <w:rPr>
+            <w:rStyle w:val="Hyperlink"/>
+          </w:rPr>
+          <w:t>https://gamedevelopment.tutsplus.com/tutorials/how-to-create-a-custom-2d-physics-engine-oriented-rigid-bodies--gamedev-8032</w:t>
+        </w:r>
+      </w:hyperlink>
+    </w:p>
+    <w:p>
       <w:r>
         <w:t>\/ has the equation for impulse with torque and how it is derived</w:t>
       </w:r>
     </w:p>
     <w:p>
-      <w:hyperlink r:id="rId5" w:history="1">
+      <w:hyperlink r:id="rId6" w:history="1">
         <w:r>
           <w:rPr>
             <w:rStyle w:val="Hyperlink"/>
@@ -379,7 +382,7 @@
       </w:hyperlink>
     </w:p>
     <w:p>
-      <w:hyperlink r:id="rId6" w:history="1">
+      <w:hyperlink r:id="rId7" w:history="1">
         <w:r>
           <w:rPr>
             <w:rStyle w:val="Hyperlink"/>
@@ -389,7 +392,7 @@
       </w:hyperlink>
     </w:p>
     <w:p>
-      <w:hyperlink r:id="rId7" w:history="1">
+      <w:hyperlink r:id="rId8" w:history="1">
         <w:r>
           <w:rPr>
             <w:rStyle w:val="Hyperlink"/>
@@ -400,7 +403,7 @@
     </w:p>
     <w:p/>
     <w:p>
-      <w:hyperlink r:id="rId8" w:history="1">
+      <w:hyperlink r:id="rId9" w:history="1">
         <w:r>
           <w:rPr>
             <w:rStyle w:val="Hyperlink"/>
@@ -410,7 +413,7 @@
       </w:hyperlink>
     </w:p>
     <w:p>
-      <w:hyperlink r:id="rId9" w:history="1">
+      <w:hyperlink r:id="rId10" w:history="1">
         <w:r>
           <w:rPr>
             <w:rStyle w:val="Hyperlink"/>
@@ -420,7 +423,7 @@
       </w:hyperlink>
     </w:p>
     <w:p>
-      <w:hyperlink r:id="rId10" w:history="1">
+      <w:hyperlink r:id="rId11" w:history="1">
         <w:r>
           <w:rPr>
             <w:rStyle w:val="Hyperlink"/>
@@ -430,7 +433,7 @@
       </w:hyperlink>
     </w:p>
     <w:p>
-      <w:hyperlink r:id="rId11" w:history="1">
+      <w:hyperlink r:id="rId12" w:history="1">
         <w:r>
           <w:rPr>
             <w:rStyle w:val="Hyperlink"/>
@@ -440,7 +443,7 @@
       </w:hyperlink>
     </w:p>
     <w:p>
-      <w:hyperlink r:id="rId12" w:history="1">
+      <w:hyperlink r:id="rId13" w:history="1">
         <w:r>
           <w:rPr>
             <w:rStyle w:val="Hyperlink"/>
@@ -455,7 +458,7 @@
         <w:lastRenderedPageBreak/>
         <w:t xml:space="preserve">when making a game - </w:t>
       </w:r>
-      <w:hyperlink r:id="rId13" w:history="1">
+      <w:hyperlink r:id="rId14" w:history="1">
         <w:r>
           <w:rPr>
             <w:rStyle w:val="Hyperlink"/>

</xml_diff>

<commit_message>
Made progress on stuff
- added drag + angular drag
- added edge colour to slider 
- moved shape rendering out of shape class
- added launch and rotate tools
- added keyboard inputs (escape to cancel, shift to toggle uncapped framerate, slash to step physics, space to toggle pause
- removed some memory leaks
</commit_message>
<xml_diff>
--- a/Physics todo.docx
+++ b/Physics todo.docx
@@ -4,15 +4,7 @@
   <w:body>
     <w:p>
       <w:r>
-        <w:t xml:space="preserve">Physics </w:t>
-      </w:r>
-      <w:proofErr w:type="spellStart"/>
-      <w:r>
-        <w:t>todo</w:t>
-      </w:r>
-      <w:proofErr w:type="spellEnd"/>
-      <w:r>
-        <w:t>:</w:t>
+        <w:t>Physics todo:</w:t>
       </w:r>
     </w:p>
     <w:p>
@@ -36,16 +28,11 @@
         </w:numPr>
       </w:pPr>
       <w:r>
-        <w:t xml:space="preserve">Make modifying radius while creating shape actually modify the shape </w:t>
-      </w:r>
-      <w:proofErr w:type="spellStart"/>
-      <w:r>
-        <w:t>radius</w:t>
+        <w:t>Make modifying radius while creating shape actually modify the shape radius</w:t>
       </w:r>
       <w:r>
         <w:t>d</w:t>
       </w:r>
-      <w:proofErr w:type="spellEnd"/>
     </w:p>
     <w:p>
       <w:pPr>
@@ -143,15 +130,7 @@
         </w:numPr>
       </w:pPr>
       <w:r>
-        <w:t xml:space="preserve">Check if </w:t>
-      </w:r>
-      <w:proofErr w:type="spellStart"/>
-      <w:r>
-        <w:t>inversetransformpoint</w:t>
-      </w:r>
-      <w:proofErr w:type="spellEnd"/>
-      <w:r>
-        <w:t xml:space="preserve"> actually works</w:t>
+        <w:t>Check if inversetransformpoint actually works</w:t>
       </w:r>
     </w:p>
     <w:p>
@@ -205,15 +184,7 @@
         <w:t xml:space="preserve"> </w:t>
       </w:r>
       <w:r>
-        <w:t xml:space="preserve"> and left click use a tool on shape (</w:t>
-      </w:r>
-      <w:proofErr w:type="spellStart"/>
-      <w:r>
-        <w:t>e.g</w:t>
-      </w:r>
-      <w:proofErr w:type="spellEnd"/>
-      <w:r>
-        <w:t xml:space="preserve"> Grab, launch,</w:t>
+        <w:t xml:space="preserve"> and left click use a tool on shape (e.g Grab, launch,</w:t>
       </w:r>
       <w:r>
         <w:t xml:space="preserve"> freeze</w:t>
@@ -237,13 +208,7 @@
         </w:numPr>
       </w:pPr>
       <w:r>
-        <w:t xml:space="preserve">Make tool buttons have </w:t>
-      </w:r>
-      <w:r>
-        <w:t xml:space="preserve">blue </w:t>
-      </w:r>
-      <w:r>
-        <w:t>outline and shape creators have green outlines, and put them on different rows</w:t>
+        <w:t>Make tool buttons have blue outline and shape creators have green outlines, and put them on different rows</w:t>
       </w:r>
     </w:p>
     <w:p>
@@ -352,12 +317,41 @@
       </w:r>
     </w:p>
     <w:p>
+      <w:pPr>
+        <w:pStyle w:val="ListParagraph"/>
+        <w:numPr>
+          <w:ilvl w:val="0"/>
+          <w:numId w:val="1"/>
+        </w:numPr>
+      </w:pPr>
+      <w:r>
+        <w:t xml:space="preserve">Memory leak with </w:t>
+      </w:r>
+      <w:r>
+        <w:t xml:space="preserve">spawning </w:t>
+      </w:r>
+      <w:r>
+        <w:t>polygon</w:t>
+      </w:r>
+    </w:p>
+    <w:p>
       <w:r>
         <w:t>Links to look at:</w:t>
       </w:r>
     </w:p>
     <w:p>
       <w:hyperlink r:id="rId5" w:history="1">
+        <w:r>
+          <w:rPr>
+            <w:rStyle w:val="Hyperlink"/>
+          </w:rPr>
+          <w:t>https://dyn4j.org/2010/05/epa-expanding-polytope-algorithm/</w:t>
+        </w:r>
+      </w:hyperlink>
+    </w:p>
+    <w:p/>
+    <w:p>
+      <w:hyperlink r:id="rId6" w:history="1">
         <w:r>
           <w:rPr>
             <w:rStyle w:val="Hyperlink"/>
@@ -372,7 +366,7 @@
       </w:r>
     </w:p>
     <w:p>
-      <w:hyperlink r:id="rId6" w:history="1">
+      <w:hyperlink r:id="rId7" w:history="1">
         <w:r>
           <w:rPr>
             <w:rStyle w:val="Hyperlink"/>
@@ -382,7 +376,7 @@
       </w:hyperlink>
     </w:p>
     <w:p>
-      <w:hyperlink r:id="rId7" w:history="1">
+      <w:hyperlink r:id="rId8" w:history="1">
         <w:r>
           <w:rPr>
             <w:rStyle w:val="Hyperlink"/>
@@ -392,7 +386,7 @@
       </w:hyperlink>
     </w:p>
     <w:p>
-      <w:hyperlink r:id="rId8" w:history="1">
+      <w:hyperlink r:id="rId9" w:history="1">
         <w:r>
           <w:rPr>
             <w:rStyle w:val="Hyperlink"/>
@@ -403,7 +397,7 @@
     </w:p>
     <w:p/>
     <w:p>
-      <w:hyperlink r:id="rId9" w:history="1">
+      <w:hyperlink r:id="rId10" w:history="1">
         <w:r>
           <w:rPr>
             <w:rStyle w:val="Hyperlink"/>
@@ -413,7 +407,7 @@
       </w:hyperlink>
     </w:p>
     <w:p>
-      <w:hyperlink r:id="rId10" w:history="1">
+      <w:hyperlink r:id="rId11" w:history="1">
         <w:r>
           <w:rPr>
             <w:rStyle w:val="Hyperlink"/>
@@ -423,7 +417,7 @@
       </w:hyperlink>
     </w:p>
     <w:p>
-      <w:hyperlink r:id="rId11" w:history="1">
+      <w:hyperlink r:id="rId12" w:history="1">
         <w:r>
           <w:rPr>
             <w:rStyle w:val="Hyperlink"/>
@@ -433,7 +427,7 @@
       </w:hyperlink>
     </w:p>
     <w:p>
-      <w:hyperlink r:id="rId12" w:history="1">
+      <w:hyperlink r:id="rId13" w:history="1">
         <w:r>
           <w:rPr>
             <w:rStyle w:val="Hyperlink"/>
@@ -443,7 +437,7 @@
       </w:hyperlink>
     </w:p>
     <w:p>
-      <w:hyperlink r:id="rId13" w:history="1">
+      <w:hyperlink r:id="rId14" w:history="1">
         <w:r>
           <w:rPr>
             <w:rStyle w:val="Hyperlink"/>
@@ -455,10 +449,9 @@
     <w:p/>
     <w:p>
       <w:r>
-        <w:lastRenderedPageBreak/>
         <w:t xml:space="preserve">when making a game - </w:t>
       </w:r>
-      <w:hyperlink r:id="rId14" w:history="1">
+      <w:hyperlink r:id="rId15" w:history="1">
         <w:r>
           <w:rPr>
             <w:rStyle w:val="Hyperlink"/>

</xml_diff>

<commit_message>
added comments for gjk
this is because I'm about to modify it to get distance and normal, and I want this version of it to be properly commented somewhere on git before it is completely changed.
</commit_message>
<xml_diff>
--- a/Physics todo.docx
+++ b/Physics todo.docx
@@ -4,35 +4,85 @@
   <w:body>
     <w:p>
       <w:r>
-        <w:t xml:space="preserve">Physics </w:t>
-      </w:r>
-      <w:proofErr w:type="spellStart"/>
-      <w:r>
-        <w:t>todo</w:t>
-      </w:r>
-      <w:proofErr w:type="spellEnd"/>
-      <w:r>
-        <w:t>:</w:t>
-      </w:r>
-    </w:p>
-    <w:p>
-      <w:pPr>
-        <w:pStyle w:val="ListParagraph"/>
-        <w:numPr>
-          <w:ilvl w:val="0"/>
-          <w:numId w:val="1"/>
-        </w:numPr>
-      </w:pPr>
-      <w:r>
-        <w:t xml:space="preserve">Make modifying radius while creating shape </w:t>
-      </w:r>
-      <w:proofErr w:type="gramStart"/>
-      <w:r>
-        <w:t>actually modify</w:t>
-      </w:r>
-      <w:proofErr w:type="gramEnd"/>
-      <w:r>
-        <w:t xml:space="preserve"> the shape radius</w:t>
+        <w:t>Physics todo:</w:t>
+      </w:r>
+    </w:p>
+    <w:p>
+      <w:pPr>
+        <w:pStyle w:val="ListParagraph"/>
+        <w:numPr>
+          <w:ilvl w:val="0"/>
+          <w:numId w:val="1"/>
+        </w:numPr>
+      </w:pPr>
+      <w:r>
+        <w:t xml:space="preserve">Add </w:t>
+      </w:r>
+      <w:r>
+        <w:t>keybind ‘</w:t>
+      </w:r>
+      <w:r>
+        <w:t>R</w:t>
+      </w:r>
+      <w:r>
+        <w:t>’</w:t>
+      </w:r>
+      <w:r>
+        <w:t xml:space="preserve"> to clear</w:t>
+      </w:r>
+    </w:p>
+    <w:p>
+      <w:pPr>
+        <w:pStyle w:val="ListParagraph"/>
+        <w:numPr>
+          <w:ilvl w:val="0"/>
+          <w:numId w:val="1"/>
+        </w:numPr>
+      </w:pPr>
+      <w:r>
+        <w:t>Add disable gravity button</w:t>
+      </w:r>
+    </w:p>
+    <w:p>
+      <w:pPr>
+        <w:pStyle w:val="ListParagraph"/>
+        <w:numPr>
+          <w:ilvl w:val="0"/>
+          <w:numId w:val="1"/>
+        </w:numPr>
+      </w:pPr>
+      <w:r>
+        <w:t>Add make static modifier tool</w:t>
+      </w:r>
+    </w:p>
+    <w:p>
+      <w:pPr>
+        <w:pStyle w:val="ListParagraph"/>
+        <w:numPr>
+          <w:ilvl w:val="0"/>
+          <w:numId w:val="1"/>
+        </w:numPr>
+      </w:pPr>
+      <w:r>
+        <w:t>Add</w:t>
+      </w:r>
+      <w:r>
+        <w:t xml:space="preserve"> shape</w:t>
+      </w:r>
+      <w:r>
+        <w:t xml:space="preserve"> tool for user to create a polygon from a set of points (convex hull creator is already part of the project)</w:t>
+      </w:r>
+    </w:p>
+    <w:p>
+      <w:pPr>
+        <w:pStyle w:val="ListParagraph"/>
+        <w:numPr>
+          <w:ilvl w:val="0"/>
+          <w:numId w:val="1"/>
+        </w:numPr>
+      </w:pPr>
+      <w:r>
+        <w:t>Make modifying radius while creating shape actually modify the shape radius</w:t>
       </w:r>
     </w:p>
     <w:p>
@@ -116,21 +166,8 @@
         </w:numPr>
       </w:pPr>
       <w:r>
-        <w:t xml:space="preserve">Check if </w:t>
-      </w:r>
-      <w:proofErr w:type="spellStart"/>
-      <w:r>
-        <w:t>inversetransformpoint</w:t>
-      </w:r>
-      <w:proofErr w:type="spellEnd"/>
-      <w:r>
-        <w:t xml:space="preserve"> </w:t>
-      </w:r>
-      <w:proofErr w:type="gramStart"/>
-      <w:r>
-        <w:t>actually works</w:t>
-      </w:r>
-      <w:proofErr w:type="gramEnd"/>
+        <w:t>Check if inversetransformpoint actually works</w:t>
+      </w:r>
     </w:p>
     <w:p>
       <w:pPr>
@@ -192,15 +229,7 @@
         <w:t>Modifying</w:t>
       </w:r>
       <w:r>
-        <w:t xml:space="preserve"> </w:t>
-      </w:r>
-      <w:proofErr w:type="gramStart"/>
-      <w:r>
-        <w:t>amount</w:t>
-      </w:r>
-      <w:proofErr w:type="gramEnd"/>
-      <w:r>
-        <w:t xml:space="preserve"> of points on pol</w:t>
+        <w:t xml:space="preserve"> amount of points on pol</w:t>
       </w:r>
       <w:r>
         <w:t>ygon</w:t>
@@ -215,6 +244,18 @@
         </w:numPr>
       </w:pPr>
       <w:r>
+        <w:t>Modifying grid size</w:t>
+      </w:r>
+    </w:p>
+    <w:p>
+      <w:pPr>
+        <w:pStyle w:val="ListParagraph"/>
+        <w:numPr>
+          <w:ilvl w:val="1"/>
+          <w:numId w:val="1"/>
+        </w:numPr>
+      </w:pPr>
+      <w:r>
         <w:t>Changing launch forc</w:t>
       </w:r>
       <w:r>
@@ -237,6 +278,18 @@
       <w:pPr>
         <w:pStyle w:val="ListParagraph"/>
         <w:numPr>
+          <w:ilvl w:val="1"/>
+          <w:numId w:val="1"/>
+        </w:numPr>
+      </w:pPr>
+      <w:r>
+        <w:t>Window surrounding tools, also Minimising/maximising tool window</w:t>
+      </w:r>
+    </w:p>
+    <w:p>
+      <w:pPr>
+        <w:pStyle w:val="ListParagraph"/>
+        <w:numPr>
           <w:ilvl w:val="0"/>
           <w:numId w:val="1"/>
         </w:numPr>
@@ -289,6 +342,9 @@
           <w:numId w:val="1"/>
         </w:numPr>
       </w:pPr>
+      <w:r>
+        <w:t xml:space="preserve">Fix </w:t>
+      </w:r>
       <w:r>
         <w:t xml:space="preserve">Memory leak with </w:t>
       </w:r>

</xml_diff>

<commit_message>
Did testing (should remember to fix the problems)
</commit_message>
<xml_diff>
--- a/Physics todo.docx
+++ b/Physics todo.docx
@@ -16,6 +16,78 @@
         </w:numPr>
       </w:pPr>
       <w:r>
+        <w:t>Make collision points a dequeue</w:t>
+      </w:r>
+      <w:r>
+        <w:t>, take points out of the front when full</w:t>
+      </w:r>
+      <w:r>
+        <w:t xml:space="preserve"> (and also make it inside a collision callback function)</w:t>
+      </w:r>
+    </w:p>
+    <w:p>
+      <w:pPr>
+        <w:pStyle w:val="ListParagraph"/>
+        <w:numPr>
+          <w:ilvl w:val="0"/>
+          <w:numId w:val="1"/>
+        </w:numPr>
+      </w:pPr>
+      <w:r>
+        <w:t>Remove polygon normals, they’re not used (alternatively: remember why I calculated normals)</w:t>
+      </w:r>
+    </w:p>
+    <w:p>
+      <w:pPr>
+        <w:pStyle w:val="ListParagraph"/>
+        <w:numPr>
+          <w:ilvl w:val="0"/>
+          <w:numId w:val="1"/>
+        </w:numPr>
+      </w:pPr>
+      <w:r>
+        <w:t>Change polygon  pointcase to see if the point is to the left of all lines, if so, return true</w:t>
+      </w:r>
+    </w:p>
+    <w:p>
+      <w:pPr>
+        <w:pStyle w:val="ListParagraph"/>
+        <w:numPr>
+          <w:ilvl w:val="0"/>
+          <w:numId w:val="1"/>
+        </w:numPr>
+      </w:pPr>
+      <w:r>
+        <w:t>Make step forward account for iteration count</w:t>
+      </w:r>
+    </w:p>
+    <w:p>
+      <w:pPr>
+        <w:pStyle w:val="ListParagraph"/>
+        <w:numPr>
+          <w:ilvl w:val="0"/>
+          <w:numId w:val="1"/>
+        </w:numPr>
+      </w:pPr>
+      <w:r>
+        <w:t>Add compound collision properly (also add modifier tool to bind two</w:t>
+      </w:r>
+      <w:r>
+        <w:t xml:space="preserve"> colliders together</w:t>
+      </w:r>
+      <w:r>
+        <w:t xml:space="preserve">) </w:t>
+      </w:r>
+    </w:p>
+    <w:p>
+      <w:pPr>
+        <w:pStyle w:val="ListParagraph"/>
+        <w:numPr>
+          <w:ilvl w:val="0"/>
+          <w:numId w:val="1"/>
+        </w:numPr>
+      </w:pPr>
+      <w:r>
         <w:t xml:space="preserve">Add </w:t>
       </w:r>
       <w:r>
@@ -471,11 +543,27 @@
     </w:p>
     <w:p>
       <w:r>
+        <w:lastRenderedPageBreak/>
         <w:t>Links to look at:</w:t>
       </w:r>
     </w:p>
     <w:p>
       <w:hyperlink r:id="rId5" w:history="1">
+        <w:r>
+          <w:rPr>
+            <w:rStyle w:val="Hyperlink"/>
+          </w:rPr>
+          <w:t>dyn4j</w:t>
+        </w:r>
+      </w:hyperlink>
+    </w:p>
+    <w:p>
+      <w:r>
+        <w:t>^-- broadphase stuff</w:t>
+      </w:r>
+    </w:p>
+    <w:p>
+      <w:hyperlink r:id="rId6" w:history="1">
         <w:r>
           <w:rPr>
             <w:rStyle w:val="Hyperlink"/>
@@ -493,7 +581,7 @@
       </w:r>
     </w:p>
     <w:p>
-      <w:hyperlink r:id="rId6" w:history="1">
+      <w:hyperlink r:id="rId7" w:history="1">
         <w:r>
           <w:rPr>
             <w:rStyle w:val="Hyperlink"/>
@@ -503,7 +591,7 @@
       </w:hyperlink>
     </w:p>
     <w:p>
-      <w:hyperlink r:id="rId7" w:history="1">
+      <w:hyperlink r:id="rId8" w:history="1">
         <w:r>
           <w:rPr>
             <w:rStyle w:val="Hyperlink"/>
@@ -518,7 +606,7 @@
       </w:r>
     </w:p>
     <w:p>
-      <w:hyperlink r:id="rId8" w:history="1">
+      <w:hyperlink r:id="rId9" w:history="1">
         <w:r>
           <w:rPr>
             <w:rStyle w:val="Hyperlink"/>
@@ -528,7 +616,7 @@
       </w:hyperlink>
     </w:p>
     <w:p>
-      <w:hyperlink r:id="rId9" w:history="1">
+      <w:hyperlink r:id="rId10" w:history="1">
         <w:r>
           <w:rPr>
             <w:rStyle w:val="Hyperlink"/>
@@ -538,7 +626,7 @@
       </w:hyperlink>
     </w:p>
     <w:p>
-      <w:hyperlink r:id="rId10" w:history="1">
+      <w:hyperlink r:id="rId11" w:history="1">
         <w:r>
           <w:rPr>
             <w:rStyle w:val="Hyperlink"/>
@@ -549,7 +637,7 @@
     </w:p>
     <w:p/>
     <w:p>
-      <w:hyperlink r:id="rId11" w:history="1">
+      <w:hyperlink r:id="rId12" w:history="1">
         <w:r>
           <w:rPr>
             <w:rStyle w:val="Hyperlink"/>
@@ -559,7 +647,7 @@
       </w:hyperlink>
     </w:p>
     <w:p>
-      <w:hyperlink r:id="rId12" w:history="1">
+      <w:hyperlink r:id="rId13" w:history="1">
         <w:r>
           <w:rPr>
             <w:rStyle w:val="Hyperlink"/>
@@ -569,7 +657,7 @@
       </w:hyperlink>
     </w:p>
     <w:p>
-      <w:hyperlink r:id="rId13" w:history="1">
+      <w:hyperlink r:id="rId14" w:history="1">
         <w:r>
           <w:rPr>
             <w:rStyle w:val="Hyperlink"/>
@@ -579,7 +667,7 @@
       </w:hyperlink>
     </w:p>
     <w:p>
-      <w:hyperlink r:id="rId14" w:history="1">
+      <w:hyperlink r:id="rId15" w:history="1">
         <w:r>
           <w:rPr>
             <w:rStyle w:val="Hyperlink"/>
@@ -589,7 +677,7 @@
       </w:hyperlink>
     </w:p>
     <w:p>
-      <w:hyperlink r:id="rId15" w:history="1">
+      <w:hyperlink r:id="rId16" w:history="1">
         <w:r>
           <w:rPr>
             <w:rStyle w:val="Hyperlink"/>
@@ -603,7 +691,7 @@
       <w:r>
         <w:t xml:space="preserve">when making a game - </w:t>
       </w:r>
-      <w:hyperlink r:id="rId16" w:history="1">
+      <w:hyperlink r:id="rId17" w:history="1">
         <w:r>
           <w:rPr>
             <w:rStyle w:val="Hyperlink"/>

</xml_diff>

<commit_message>
Added merge tool and worked towards compound shapes
they are so close to working, just need to ensure inertia values are correct, and fix centrepoint translator
</commit_message>
<xml_diff>
--- a/Physics todo.docx
+++ b/Physics todo.docx
@@ -16,25 +16,13 @@
         </w:numPr>
       </w:pPr>
       <w:r>
-        <w:t>Make collision points a dequeue</w:t>
-      </w:r>
-      <w:r>
-        <w:t>, take points out of the front when full</w:t>
-      </w:r>
-      <w:r>
-        <w:t xml:space="preserve"> (and also make it inside a collision callback function)</w:t>
-      </w:r>
-    </w:p>
-    <w:p>
-      <w:pPr>
-        <w:pStyle w:val="ListParagraph"/>
-        <w:numPr>
-          <w:ilvl w:val="0"/>
-          <w:numId w:val="1"/>
-        </w:numPr>
-      </w:pPr>
-      <w:r>
-        <w:t>Remove polygon normals, they’re not used (alternatively: remember why I calculated normals)</w:t>
+        <w:t>Fix negative inertia on compound shapes</w:t>
+      </w:r>
+      <w:r>
+        <w:t xml:space="preserve"> (probably means centrepoint translation or </w:t>
+      </w:r>
+      <w:r>
+        <w:t>inertia translation are incorrect)</w:t>
       </w:r>
     </w:p>
     <w:p>
@@ -47,18 +35,6 @@
       </w:pPr>
       <w:r>
         <w:t>Change polygon  pointcase to see if the point is to the left of all lines, if so, return true</w:t>
-      </w:r>
-    </w:p>
-    <w:p>
-      <w:pPr>
-        <w:pStyle w:val="ListParagraph"/>
-        <w:numPr>
-          <w:ilvl w:val="0"/>
-          <w:numId w:val="1"/>
-        </w:numPr>
-      </w:pPr>
-      <w:r>
-        <w:t>Make step forward account for iteration count</w:t>
       </w:r>
     </w:p>
     <w:p>

</xml_diff>